<commit_message>
Updated plan with deliverables and milestones
</commit_message>
<xml_diff>
--- a/Work Packages/WP1 Management/Plans/PANOSC Tasks, Deliverables and Milestones.docx
+++ b/Work Packages/WP1 Management/Plans/PANOSC Tasks, Deliverables and Milestones.docx
@@ -1235,7 +1235,16 @@
                 <w:sz w:val="18"/>
                 <w:szCs w:val="18"/>
               </w:rPr>
-              <w:t>26</w:t>
+              <w:t>3</w:t>
+            </w:r>
+            <w:r>
+              <w:rPr>
+                <w:rFonts w:cstheme="minorHAnsi"/>
+                <w:color w:val="000000"/>
+                <w:sz w:val="18"/>
+                <w:szCs w:val="18"/>
+              </w:rPr>
+              <w:t>6</w:t>
             </w:r>
           </w:p>
         </w:tc>
@@ -6169,7 +6178,7 @@
                 <w:sz w:val="18"/>
                 <w:szCs w:val="18"/>
               </w:rPr>
-              <w:t>12</w:t>
+              <w:t>36</w:t>
             </w:r>
           </w:p>
         </w:tc>
@@ -10688,9 +10697,9 @@
           <w:lang w:eastAsia="en-GB"/>
         </w:rPr>
         <w:drawing>
-          <wp:inline distT="0" distB="0" distL="0" distR="0" wp14:anchorId="0236416E" wp14:editId="7678B7D4">
-            <wp:extent cx="9144000" cy="6475730"/>
-            <wp:effectExtent l="0" t="0" r="0" b="1270"/>
+          <wp:inline distT="0" distB="0" distL="0" distR="0" wp14:anchorId="51785A9D" wp14:editId="36EB6C2B">
+            <wp:extent cx="9144000" cy="6447790"/>
+            <wp:effectExtent l="0" t="0" r="0" b="0"/>
             <wp:docPr id="1" name="Picture 1"/>
             <wp:cNvGraphicFramePr>
               <a:graphicFrameLocks xmlns:a="http://schemas.openxmlformats.org/drawingml/2006/main" noChangeAspect="1"/>
@@ -10711,7 +10720,7 @@
                   <pic:spPr>
                     <a:xfrm>
                       <a:off x="0" y="0"/>
-                      <a:ext cx="9144000" cy="6475730"/>
+                      <a:ext cx="9144000" cy="6447790"/>
                     </a:xfrm>
                     <a:prstGeom prst="rect">
                       <a:avLst/>
@@ -10723,11 +10732,11 @@
           </wp:inline>
         </w:drawing>
       </w:r>
-      <w:bookmarkStart w:id="0" w:name="_GoBack"/>
-      <w:bookmarkEnd w:id="0"/>
       <w:r>
         <w:br/>
       </w:r>
+      <w:bookmarkStart w:id="0" w:name="_GoBack"/>
+      <w:bookmarkEnd w:id="0"/>
       <w:r>
         <w:rPr>
           <w:noProof/>

</xml_diff>